<commit_message>
Doc: Especificación de CU03 al CU06
</commit_message>
<xml_diff>
--- a/3. Etapa de construcción/Iteración 1/Especificación de casos de uso/Caso de Uso 3.docx
+++ b/3. Etapa de construcción/Iteración 1/Especificación de casos de uso/Caso de Uso 3.docx
@@ -397,7 +397,15 @@
                   <w:sz w:val="72"/>
                   <w:szCs w:val="72"/>
                 </w:rPr>
-                <w:t>Caso de Uso [Nombre del CU]</w:t>
+                <w:t xml:space="preserve">Caso de Uso </w:t>
+              </w:r>
+              <w:r>
+                <w:rPr>
+                  <w:rFonts w:asciiTheme="majorHAnsi" w:eastAsiaTheme="majorEastAsia" w:hAnsiTheme="majorHAnsi" w:cstheme="majorBidi"/>
+                  <w:sz w:val="72"/>
+                  <w:szCs w:val="72"/>
+                </w:rPr>
+                <w:t>3: Administrar proyectos</w:t>
               </w:r>
             </w:p>
           </w:sdtContent>
@@ -408,6 +416,7 @@
               <w:rFonts w:asciiTheme="majorHAnsi" w:eastAsiaTheme="majorEastAsia" w:hAnsiTheme="majorHAnsi" w:cstheme="majorBidi"/>
               <w:sz w:val="36"/>
               <w:szCs w:val="36"/>
+              <w:lang w:val="en-US"/>
             </w:rPr>
             <w:alias w:val="Subtítulo"/>
             <w:id w:val="14700077"/>
@@ -422,6 +431,7 @@
                   <w:rFonts w:asciiTheme="majorHAnsi" w:eastAsiaTheme="majorEastAsia" w:hAnsiTheme="majorHAnsi" w:cstheme="majorBidi"/>
                   <w:sz w:val="36"/>
                   <w:szCs w:val="36"/>
+                  <w:lang w:val="en-US"/>
                 </w:rPr>
               </w:pPr>
               <w:r>
@@ -429,24 +439,9 @@
                   <w:rFonts w:asciiTheme="majorHAnsi" w:eastAsiaTheme="majorEastAsia" w:hAnsiTheme="majorHAnsi" w:cstheme="majorBidi"/>
                   <w:sz w:val="36"/>
                   <w:szCs w:val="36"/>
+                  <w:lang w:val="en-US"/>
                 </w:rPr>
-                <w:t>&lt;</w:t>
-              </w:r>
-              <w:r>
-                <w:rPr>
-                  <w:rFonts w:asciiTheme="majorHAnsi" w:eastAsiaTheme="majorEastAsia" w:hAnsiTheme="majorHAnsi" w:cstheme="majorBidi"/>
-                  <w:sz w:val="36"/>
-                  <w:szCs w:val="36"/>
-                </w:rPr>
-                <w:t>Nombre del Proyecto</w:t>
-              </w:r>
-              <w:r>
-                <w:rPr>
-                  <w:rFonts w:asciiTheme="majorHAnsi" w:eastAsiaTheme="majorEastAsia" w:hAnsiTheme="majorHAnsi" w:cstheme="majorBidi"/>
-                  <w:sz w:val="36"/>
-                  <w:szCs w:val="36"/>
-                </w:rPr>
-                <w:t>&gt;</w:t>
+                <w:t>Vesta Risk Manager</w:t>
               </w:r>
             </w:p>
           </w:sdtContent>
@@ -454,25 +449,40 @@
         <w:p>
           <w:pPr>
             <w:pStyle w:val="Sinespaciado"/>
+            <w:rPr>
+              <w:lang w:val="en-US"/>
+            </w:rPr>
           </w:pPr>
         </w:p>
         <w:p>
           <w:pPr>
             <w:pStyle w:val="Sinespaciado"/>
+            <w:rPr>
+              <w:lang w:val="en-US"/>
+            </w:rPr>
           </w:pPr>
         </w:p>
         <w:p>
           <w:pPr>
             <w:pStyle w:val="Sinespaciado"/>
+            <w:rPr>
+              <w:lang w:val="en-US"/>
+            </w:rPr>
           </w:pPr>
         </w:p>
         <w:p>
           <w:pPr>
             <w:pStyle w:val="Sinespaciado"/>
+            <w:rPr>
+              <w:lang w:val="en-US"/>
+            </w:rPr>
           </w:pPr>
         </w:p>
         <w:sdt>
           <w:sdtPr>
+            <w:rPr>
+              <w:lang w:val="es-AR"/>
+            </w:rPr>
             <w:alias w:val="Compañía"/>
             <w:id w:val="3224807"/>
             <w:dataBinding w:prefixMappings="xmlns:ns0='http://schemas.openxmlformats.org/officeDocument/2006/extended-properties' " w:xpath="/ns0:Properties[1]/ns0:Company[1]" w:storeItemID="{6668398D-A668-4E3E-A5EB-62B293D839F1}"/>
@@ -482,9 +492,15 @@
             <w:p>
               <w:pPr>
                 <w:pStyle w:val="Sinespaciado"/>
+                <w:rPr>
+                  <w:lang w:val="es-AR"/>
+                </w:rPr>
               </w:pPr>
               <w:r>
-                <w:t>Nombre del Grupo de Desarrollo o Asignatura</w:t>
+                <w:rPr>
+                  <w:lang w:val="es-AR"/>
+                </w:rPr>
+                <w:t>T-Code</w:t>
               </w:r>
             </w:p>
           </w:sdtContent>
@@ -502,7 +518,16 @@
                 <w:pStyle w:val="Sinespaciado"/>
               </w:pPr>
               <w:r>
-                <w:t>Agustin</w:t>
+                <w:t>Agust</w:t>
+              </w:r>
+              <w:r>
+                <w:t>í</w:t>
+              </w:r>
+              <w:r>
+                <w:t>n</w:t>
+              </w:r>
+              <w:r>
+                <w:t xml:space="preserve"> Collareda, Cintia Hernandez, Hugo Frey</w:t>
               </w:r>
             </w:p>
           </w:sdtContent>
@@ -515,21 +540,20 @@
           <w:r>
             <w:rPr>
               <w:noProof/>
-              <w:lang w:val="es-ES" w:eastAsia="es-ES"/>
             </w:rPr>
             <w:drawing>
-              <wp:anchor distT="0" distB="0" distL="114300" distR="114300" simplePos="0" relativeHeight="251667456" behindDoc="0" locked="0" layoutInCell="1" allowOverlap="1" wp14:anchorId="46FC27D2" wp14:editId="52908F2F">
+              <wp:anchor distT="0" distB="0" distL="114300" distR="114300" simplePos="0" relativeHeight="251686912" behindDoc="0" locked="0" layoutInCell="1" allowOverlap="1" wp14:anchorId="65CAD2B6" wp14:editId="50A5C5A0">
                 <wp:simplePos x="0" y="0"/>
                 <wp:positionH relativeFrom="margin">
-                  <wp:posOffset>-213360</wp:posOffset>
+                  <wp:posOffset>-114300</wp:posOffset>
                 </wp:positionH>
-                <wp:positionV relativeFrom="margin">
-                  <wp:posOffset>6997700</wp:posOffset>
+                <wp:positionV relativeFrom="paragraph">
+                  <wp:posOffset>2675890</wp:posOffset>
                 </wp:positionV>
-                <wp:extent cx="1200150" cy="1200150"/>
-                <wp:effectExtent l="76200" t="38100" r="247650" b="209550"/>
-                <wp:wrapSquare wrapText="bothSides"/>
-                <wp:docPr id="5" name="4 Imagen" descr="psi-negro.png"/>
+                <wp:extent cx="2505456" cy="1261872"/>
+                <wp:effectExtent l="0" t="0" r="0" b="0"/>
+                <wp:wrapNone/>
+                <wp:docPr id="1074722770" name="Imagen 15"/>
                 <wp:cNvGraphicFramePr>
                   <a:graphicFrameLocks xmlns:a="http://schemas.openxmlformats.org/drawingml/2006/main" noChangeAspect="1"/>
                 </wp:cNvGraphicFramePr>
@@ -537,11 +561,17 @@
                   <a:graphicData uri="http://schemas.openxmlformats.org/drawingml/2006/picture">
                     <pic:pic xmlns:pic="http://schemas.openxmlformats.org/drawingml/2006/picture">
                       <pic:nvPicPr>
-                        <pic:cNvPr id="0" name="psi-negro.png"/>
+                        <pic:cNvPr id="1074722770" name="Imagen 1074722770"/>
                         <pic:cNvPicPr/>
                       </pic:nvPicPr>
                       <pic:blipFill>
-                        <a:blip r:embed="rId9" cstate="print"/>
+                        <a:blip r:embed="rId9" cstate="print">
+                          <a:extLst>
+                            <a:ext uri="{28A0092B-C50C-407E-A947-70E740481C1C}">
+                              <a14:useLocalDpi xmlns:a14="http://schemas.microsoft.com/office/drawing/2010/main" val="0"/>
+                            </a:ext>
+                          </a:extLst>
+                        </a:blip>
                         <a:stretch>
                           <a:fillRect/>
                         </a:stretch>
@@ -549,25 +579,21 @@
                       <pic:spPr>
                         <a:xfrm>
                           <a:off x="0" y="0"/>
-                          <a:ext cx="1200150" cy="1200150"/>
+                          <a:ext cx="2505456" cy="1261872"/>
                         </a:xfrm>
                         <a:prstGeom prst="rect">
                           <a:avLst/>
                         </a:prstGeom>
-                        <a:ln>
-                          <a:noFill/>
-                        </a:ln>
-                        <a:effectLst>
-                          <a:outerShdw blurRad="292100" dist="139700" dir="2700000" algn="tl" rotWithShape="0">
-                            <a:srgbClr val="333333">
-                              <a:alpha val="65000"/>
-                            </a:srgbClr>
-                          </a:outerShdw>
-                        </a:effectLst>
                       </pic:spPr>
                     </pic:pic>
                   </a:graphicData>
                 </a:graphic>
+                <wp14:sizeRelH relativeFrom="margin">
+                  <wp14:pctWidth>0</wp14:pctWidth>
+                </wp14:sizeRelH>
+                <wp14:sizeRelV relativeFrom="margin">
+                  <wp14:pctHeight>0</wp14:pctHeight>
+                </wp14:sizeRelV>
               </wp:anchor>
             </w:drawing>
           </w:r>
@@ -577,7 +603,7 @@
               <w:lang w:val="es-ES" w:eastAsia="es-ES"/>
             </w:rPr>
             <w:drawing>
-              <wp:anchor distT="0" distB="0" distL="114300" distR="114300" simplePos="0" relativeHeight="251666432" behindDoc="0" locked="0" layoutInCell="1" allowOverlap="1" wp14:anchorId="0ED1ED7F" wp14:editId="2690D870">
+              <wp:anchor distT="0" distB="0" distL="114300" distR="114300" simplePos="0" relativeHeight="251666432" behindDoc="0" locked="0" layoutInCell="1" allowOverlap="1" wp14:anchorId="0ED1ED7F" wp14:editId="4A9FF63B">
                 <wp:simplePos x="0" y="0"/>
                 <wp:positionH relativeFrom="margin">
                   <wp:posOffset>4301490</wp:posOffset>
@@ -698,31 +724,89 @@
                               <w:p>
                                 <w:pPr>
                                   <w:pStyle w:val="PSI-DescripcindelDocumentos"/>
+                                  <w:rPr>
+                                    <w:i w:val="0"/>
+                                    <w:iCs/>
+                                    <w:color w:val="auto"/>
+                                  </w:rPr>
                                 </w:pPr>
                                 <w:r>
-                                  <w:t xml:space="preserve">Un  Caso de Uso  </w:t>
+                                  <w:rPr>
+                                    <w:i w:val="0"/>
+                                    <w:iCs/>
+                                    <w:color w:val="auto"/>
+                                  </w:rPr>
+                                  <w:t xml:space="preserve">Un Caso de Uso </w:t>
                                 </w:r>
                                 <w:r>
+                                  <w:rPr>
+                                    <w:i w:val="0"/>
+                                    <w:iCs/>
+                                    <w:color w:val="auto"/>
+                                  </w:rPr>
                                   <w:t>es</w:t>
                                 </w:r>
                                 <w:r>
+                                  <w:rPr>
+                                    <w:i w:val="0"/>
+                                    <w:iCs/>
+                                    <w:color w:val="auto"/>
+                                  </w:rPr>
                                   <w:t xml:space="preserve"> una secuencia de interacciones que se desarrollarán entre un sistema y sus actores en respuesta a un evento que inicia un actor principal sobre el propio sistema. </w:t>
                                 </w:r>
                               </w:p>
                               <w:p>
                                 <w:pPr>
                                   <w:pStyle w:val="PSI-DescripcindelDocumentos"/>
+                                  <w:rPr>
+                                    <w:i w:val="0"/>
+                                    <w:iCs/>
+                                    <w:color w:val="auto"/>
+                                  </w:rPr>
                                 </w:pPr>
                                 <w:r>
+                                  <w:rPr>
+                                    <w:i w:val="0"/>
+                                    <w:iCs/>
+                                    <w:color w:val="auto"/>
+                                  </w:rPr>
                                   <w:t>Estos ilustran los requerimientos del sistema al mostrar como reacciona una respuesta a eventos que se producen en el mismo</w:t>
                                 </w:r>
                               </w:p>
                               <w:p>
                                 <w:pPr>
                                   <w:pStyle w:val="PSI-DescripcindelDocumentos"/>
+                                  <w:rPr>
+                                    <w:i w:val="0"/>
+                                    <w:iCs/>
+                                    <w:color w:val="auto"/>
+                                  </w:rPr>
                                 </w:pPr>
                                 <w:r>
-                                  <w:t>Las Realizaciones de los Casos de Uso se llevan a cabo como resultado de un caso de uso específico. La realización del caso de uso debe cumplir con los requerimientos establecidos y debe reflejar el comportamiento de su caso de uso correspondiente. Este artefacto se halla dentro del Modelo de Diseño reflejando los productos de trabajo relacionados con el caso de uso pero que pertenecen a dicho modelo. Estos productos de trabajos relacionados consisten en los diagramas de comunicación y secuencia que expresan el comportamiento del caso del uso en términos de objetos de colaboración, y dichos diagramas deben elaborarse haciendo uso de  (UML).</w:t>
+                                  <w:rPr>
+                                    <w:i w:val="0"/>
+                                    <w:iCs/>
+                                    <w:color w:val="auto"/>
+                                  </w:rPr>
+                                  <w:t xml:space="preserve">Las Realizaciones de los Casos de Uso se llevan a cabo como resultado de un caso de uso específico. La realización del caso de uso debe cumplir con los requerimientos establecidos y debe reflejar el comportamiento de su caso de uso correspondiente. Este artefacto se halla dentro del Modelo de Diseño reflejando los productos de trabajo relacionados con el caso de uso pero que pertenecen a dicho modelo. Estos productos de trabajos relacionados consisten en los diagramas de comunicación y secuencia que expresan el comportamiento del caso del uso en términos de objetos de colaboración, y dichos diagramas deben elaborarse haciendo uso </w:t>
+                                </w:r>
+                                <w:proofErr w:type="gramStart"/>
+                                <w:r>
+                                  <w:rPr>
+                                    <w:i w:val="0"/>
+                                    <w:iCs/>
+                                    <w:color w:val="auto"/>
+                                  </w:rPr>
+                                  <w:t>de  (</w:t>
+                                </w:r>
+                                <w:proofErr w:type="gramEnd"/>
+                                <w:r>
+                                  <w:rPr>
+                                    <w:i w:val="0"/>
+                                    <w:iCs/>
+                                    <w:color w:val="auto"/>
+                                  </w:rPr>
+                                  <w:t>UML).</w:t>
                                 </w:r>
                               </w:p>
                             </w:txbxContent>
@@ -754,31 +838,89 @@
                         <w:p>
                           <w:pPr>
                             <w:pStyle w:val="PSI-DescripcindelDocumentos"/>
+                            <w:rPr>
+                              <w:i w:val="0"/>
+                              <w:iCs/>
+                              <w:color w:val="auto"/>
+                            </w:rPr>
                           </w:pPr>
                           <w:r>
-                            <w:t xml:space="preserve">Un  Caso de Uso  </w:t>
+                            <w:rPr>
+                              <w:i w:val="0"/>
+                              <w:iCs/>
+                              <w:color w:val="auto"/>
+                            </w:rPr>
+                            <w:t xml:space="preserve">Un Caso de Uso </w:t>
                           </w:r>
                           <w:r>
+                            <w:rPr>
+                              <w:i w:val="0"/>
+                              <w:iCs/>
+                              <w:color w:val="auto"/>
+                            </w:rPr>
                             <w:t>es</w:t>
                           </w:r>
                           <w:r>
+                            <w:rPr>
+                              <w:i w:val="0"/>
+                              <w:iCs/>
+                              <w:color w:val="auto"/>
+                            </w:rPr>
                             <w:t xml:space="preserve"> una secuencia de interacciones que se desarrollarán entre un sistema y sus actores en respuesta a un evento que inicia un actor principal sobre el propio sistema. </w:t>
                           </w:r>
                         </w:p>
                         <w:p>
                           <w:pPr>
                             <w:pStyle w:val="PSI-DescripcindelDocumentos"/>
+                            <w:rPr>
+                              <w:i w:val="0"/>
+                              <w:iCs/>
+                              <w:color w:val="auto"/>
+                            </w:rPr>
                           </w:pPr>
                           <w:r>
+                            <w:rPr>
+                              <w:i w:val="0"/>
+                              <w:iCs/>
+                              <w:color w:val="auto"/>
+                            </w:rPr>
                             <w:t>Estos ilustran los requerimientos del sistema al mostrar como reacciona una respuesta a eventos que se producen en el mismo</w:t>
                           </w:r>
                         </w:p>
                         <w:p>
                           <w:pPr>
                             <w:pStyle w:val="PSI-DescripcindelDocumentos"/>
+                            <w:rPr>
+                              <w:i w:val="0"/>
+                              <w:iCs/>
+                              <w:color w:val="auto"/>
+                            </w:rPr>
                           </w:pPr>
                           <w:r>
-                            <w:t>Las Realizaciones de los Casos de Uso se llevan a cabo como resultado de un caso de uso específico. La realización del caso de uso debe cumplir con los requerimientos establecidos y debe reflejar el comportamiento de su caso de uso correspondiente. Este artefacto se halla dentro del Modelo de Diseño reflejando los productos de trabajo relacionados con el caso de uso pero que pertenecen a dicho modelo. Estos productos de trabajos relacionados consisten en los diagramas de comunicación y secuencia que expresan el comportamiento del caso del uso en términos de objetos de colaboración, y dichos diagramas deben elaborarse haciendo uso de  (UML).</w:t>
+                            <w:rPr>
+                              <w:i w:val="0"/>
+                              <w:iCs/>
+                              <w:color w:val="auto"/>
+                            </w:rPr>
+                            <w:t xml:space="preserve">Las Realizaciones de los Casos de Uso se llevan a cabo como resultado de un caso de uso específico. La realización del caso de uso debe cumplir con los requerimientos establecidos y debe reflejar el comportamiento de su caso de uso correspondiente. Este artefacto se halla dentro del Modelo de Diseño reflejando los productos de trabajo relacionados con el caso de uso pero que pertenecen a dicho modelo. Estos productos de trabajos relacionados consisten en los diagramas de comunicación y secuencia que expresan el comportamiento del caso del uso en términos de objetos de colaboración, y dichos diagramas deben elaborarse haciendo uso </w:t>
+                          </w:r>
+                          <w:proofErr w:type="gramStart"/>
+                          <w:r>
+                            <w:rPr>
+                              <w:i w:val="0"/>
+                              <w:iCs/>
+                              <w:color w:val="auto"/>
+                            </w:rPr>
+                            <w:t>de  (</w:t>
+                          </w:r>
+                          <w:proofErr w:type="gramEnd"/>
+                          <w:r>
+                            <w:rPr>
+                              <w:i w:val="0"/>
+                              <w:iCs/>
+                              <w:color w:val="auto"/>
+                            </w:rPr>
+                            <w:t>UML).</w:t>
                           </w:r>
                         </w:p>
                       </w:txbxContent>
@@ -788,33 +930,6 @@
                 </w:pict>
               </mc:Fallback>
             </mc:AlternateContent>
-          </w:r>
-        </w:p>
-        <w:p>
-          <w:pPr>
-            <w:pStyle w:val="PSI-Comentario"/>
-          </w:pPr>
-          <w:r>
-            <w:t>[Este documento es la plantilla base para elaborar el documento</w:t>
-          </w:r>
-          <w:r>
-            <w:t xml:space="preserve"> </w:t>
-          </w:r>
-          <w:sdt>
-            <w:sdtPr>
-              <w:alias w:val="Título"/>
-              <w:id w:val="3709524"/>
-              <w:dataBinding w:prefixMappings="xmlns:ns0='http://purl.org/dc/elements/1.1/' xmlns:ns1='http://schemas.openxmlformats.org/package/2006/metadata/core-properties' " w:xpath="/ns1:coreProperties[1]/ns0:title[1]" w:storeItemID="{6C3C8BC8-F283-45AE-878A-BAB7291924A1}"/>
-              <w:text/>
-            </w:sdtPr>
-            <w:sdtContent>
-              <w:r>
-                <w:t>Caso de Uso [Nombre del CU]</w:t>
-              </w:r>
-            </w:sdtContent>
-          </w:sdt>
-          <w:r>
-            <w:t xml:space="preserve">. </w:t>
           </w:r>
         </w:p>
         <w:p>
@@ -897,60 +1012,6 @@
               </mc:Fallback>
             </mc:AlternateContent>
           </w:r>
-          <w:r>
-            <w:t xml:space="preserve">Los textos que aparecen entre </w:t>
-          </w:r>
-          <w:r>
-            <w:t>corchetes</w:t>
-          </w:r>
-          <w:r>
-            <w:t xml:space="preserve"> son explicaciones de que debe contener cada sección</w:t>
-          </w:r>
-          <w:r>
-            <w:t>, los cuales se encuentran con estilo “PSI – Comentario”</w:t>
-          </w:r>
-          <w:r>
-            <w:t>. Dichos textos se deben seleccionar y sustituir por el contenido que corresponda</w:t>
-          </w:r>
-          <w:r>
-            <w:t xml:space="preserve"> en estilo “</w:t>
-          </w:r>
-          <w:r>
-            <w:t xml:space="preserve">PSI - </w:t>
-          </w:r>
-          <w:r>
-            <w:t>Normal”</w:t>
-          </w:r>
-          <w:r>
-            <w:t>.</w:t>
-          </w:r>
-        </w:p>
-        <w:p>
-          <w:pPr>
-            <w:pStyle w:val="PSI-Comentario"/>
-          </w:pPr>
-          <w:r>
-            <w:t xml:space="preserve"> Para actualizar la tabla de Contenido, haga clic con el botón derecho del ratón sobre cualquier línea del contenido de la misma y seleccione Actualizar campos, en el cuadro que aparece seleccione Actualizar toda la tabla y ha</w:t>
-          </w:r>
-          <w:r>
-            <w:t>ga clic en el botón Aceptar.</w:t>
-          </w:r>
-        </w:p>
-        <w:p>
-          <w:pPr>
-            <w:pStyle w:val="PSI-Comentario"/>
-          </w:pPr>
-          <w:r>
-            <w:t xml:space="preserve">Para actualizar los campos en Microsoft Word (los cuales se muestran sobre un fondo gris cuando se selecciona], ir a Archivo &gt; Propiedades &gt; Resumen y reemplazar los campos “Asunto” con el Nombre del Proyecto  y “Autor” con el nombre del autor de este documento después ir a Personalizar y actualizar el valor “Numero de Documento” en la lista de propiedades del mismo dialogo, por el nuevo número de versión. Posteriormente cerrar el dialogo actualizar el documento seleccionando en el menú Editar &gt; Seleccionar todo o </w:t>
-          </w:r>
-          <w:proofErr w:type="spellStart"/>
-          <w:r>
-            <w:t>Ctrl</w:t>
-          </w:r>
-          <w:proofErr w:type="spellEnd"/>
-          <w:r>
-            <w:t>–E y presionar F9, o simplemente dar un clic sobre el campo y presionar F9. Esto debe repetirse también en el índice, encabezado y  pie de página, en todas sus secciones.]</w:t>
-          </w:r>
         </w:p>
         <w:p>
           <w:pPr>
@@ -993,7 +1054,7 @@
                     <pic:cNvPicPr/>
                   </pic:nvPicPr>
                   <pic:blipFill>
-                    <a:blip r:embed="rId9" cstate="print"/>
+                    <a:blip r:embed="rId11" cstate="print"/>
                     <a:stretch>
                       <a:fillRect/>
                     </a:stretch>
@@ -1885,10 +1946,7 @@
             <w:pStyle w:val="PSI-Ttulo"/>
           </w:pPr>
           <w:r>
-            <w:rPr>
-              <w:lang w:val="es-AR"/>
-            </w:rPr>
-            <w:t>Caso de Uso [Nombre del CU]</w:t>
+            <w:t>Caso de Uso 3: Administrar proyectos</w:t>
           </w:r>
         </w:p>
       </w:sdtContent>
@@ -1912,12 +1970,12 @@
         <w:pStyle w:val="PSI-Comentario"/>
       </w:pPr>
       <w:r>
-        <w:t>[Breve descripción en líneas generales de la funcionalidad del caso de uso, de los actores que intervienen y del entorno de invocación]</w:t>
+        <w:t>Este caso de uso describe la gestión de proyectos por parte de un administrador del sistema, permitiendo crear nuevos proyectos y modificar los existentes.</w:t>
       </w:r>
     </w:p>
     <w:p>
       <w:pPr>
-        <w:ind w:left="720"/>
+        <w:pStyle w:val="PSI-Comentario"/>
       </w:pPr>
     </w:p>
     <w:p>
@@ -1937,27 +1995,22 @@
     <w:p>
       <w:pPr>
         <w:pStyle w:val="PSI-Comentario"/>
-      </w:pPr>
-      <w:r>
-        <w:t>[</w:t>
-      </w:r>
-      <w:r>
-        <w:t xml:space="preserve">Nombrar todos </w:t>
-      </w:r>
-      <w:r>
-        <w:t xml:space="preserve"> los actores</w:t>
-      </w:r>
-      <w:r>
-        <w:t xml:space="preserve"> que participan</w:t>
-      </w:r>
-      <w:r>
-        <w:t xml:space="preserve"> en el Caso de Uso</w:t>
-      </w:r>
-      <w:r>
-        <w:t>.</w:t>
-      </w:r>
-      <w:r>
-        <w:t>]</w:t>
+        <w:ind w:left="0" w:firstLine="0"/>
+      </w:pPr>
+      <w:r>
+        <w:t>El único actor involucrado es:</w:t>
+      </w:r>
+    </w:p>
+    <w:p>
+      <w:pPr>
+        <w:pStyle w:val="PSI-Comentario"/>
+        <w:numPr>
+          <w:ilvl w:val="0"/>
+          <w:numId w:val="14"/>
+        </w:numPr>
+      </w:pPr>
+      <w:r>
+        <w:t>Administrador del sistema.</w:t>
       </w:r>
     </w:p>
     <w:p>
@@ -1985,28 +2038,22 @@
     <w:p>
       <w:pPr>
         <w:pStyle w:val="PSI-Comentario"/>
-      </w:pPr>
-      <w:r>
-        <w:t>[</w:t>
-      </w:r>
-      <w:r>
-        <w:t>Listar las c</w:t>
-      </w:r>
-      <w:r>
-        <w:t>ondiciones sobre el estado del sistema que tienen que ser ciertas para que se pueda realizar el Caso de Uso]</w:t>
+        <w:ind w:left="0" w:firstLine="0"/>
+        <w:rPr>
+          <w:lang w:val="es-ES"/>
+        </w:rPr>
+      </w:pPr>
+      <w:r>
+        <w:rPr>
+          <w:lang w:val="es-ES"/>
+        </w:rPr>
+        <w:t>El administrador debe haber iniciado sesión en el sistema (Caso de uso 1).</w:t>
       </w:r>
     </w:p>
     <w:p>
       <w:pPr>
         <w:pStyle w:val="PSI-Comentario"/>
-      </w:pPr>
-      <w:r>
-        <w:t>[Las precondiciones se pueden eliminar si no son relevantes]</w:t>
-      </w:r>
-    </w:p>
-    <w:p>
-      <w:pPr>
-        <w:pStyle w:val="PSI-Comentario"/>
+        <w:ind w:left="0" w:firstLine="0"/>
       </w:pPr>
     </w:p>
     <w:p>
@@ -2028,12 +2075,18 @@
         <w:pStyle w:val="PSI-Comentario"/>
       </w:pPr>
       <w:r>
-        <w:t>[Se incluyen la secuencia de acciones realizadas por los actores que intervienen en el Caso de Uso, se usaran, frases cortas, que describan el dialogo entre los actores y el sistema]</w:t>
+        <w:t xml:space="preserve">El flujo principal se enfoca en la creación de un nuevo proyecto. El administrador selecciona </w:t>
+      </w:r>
+      <w:r>
+        <w:t xml:space="preserve">la opción </w:t>
+      </w:r>
+      <w:r>
+        <w:t>"Crear proyecto", completa un formulario con detalles como nombre, descripción, iteraciones, estado y participantes. Luego confirma la creación, y el sistema registra el nuevo proyecto.</w:t>
       </w:r>
     </w:p>
     <w:p>
       <w:pPr>
-        <w:jc w:val="both"/>
+        <w:pStyle w:val="PSI-Comentario"/>
       </w:pPr>
     </w:p>
     <w:p>
@@ -2081,25 +2134,99 @@
       <w:bookmarkEnd w:id="17"/>
     </w:p>
     <w:p>
+      <w:r>
+        <w:t>En este caso de uso, existen 3 flujos de eventos alternativos:</w:t>
+      </w:r>
+    </w:p>
+    <w:p>
+      <w:pPr>
+        <w:pStyle w:val="Prrafodelista"/>
+        <w:numPr>
+          <w:ilvl w:val="0"/>
+          <w:numId w:val="14"/>
+        </w:numPr>
+        <w:jc w:val="both"/>
+      </w:pPr>
+      <w:proofErr w:type="spellStart"/>
+      <w:r>
+        <w:rPr>
+          <w:b/>
+          <w:bCs/>
+        </w:rPr>
+        <w:t>Subflujo</w:t>
+      </w:r>
+      <w:proofErr w:type="spellEnd"/>
+      <w:r>
+        <w:rPr>
+          <w:b/>
+          <w:bCs/>
+        </w:rPr>
+        <w:t xml:space="preserve"> 1:</w:t>
+      </w:r>
+      <w:r>
+        <w:t xml:space="preserve"> </w:t>
+      </w:r>
+      <w:r>
+        <w:t xml:space="preserve">Este </w:t>
+      </w:r>
+      <w:proofErr w:type="spellStart"/>
+      <w:r>
+        <w:t>subflujo</w:t>
+      </w:r>
+      <w:proofErr w:type="spellEnd"/>
+      <w:r>
+        <w:t xml:space="preserve"> permite al administrador modificar proyectos existentes. Incluye la edición de datos del proyecto, la vinculación de usuarios al proyecto y la adición de iteraciones. En cada paso, el administrador tiene la opción de confirmar los cambios o cancelar la operación.</w:t>
+      </w:r>
+    </w:p>
+    <w:p>
+      <w:pPr>
+        <w:pStyle w:val="Prrafodelista"/>
+        <w:numPr>
+          <w:ilvl w:val="0"/>
+          <w:numId w:val="14"/>
+        </w:numPr>
+        <w:jc w:val="both"/>
+      </w:pPr>
+      <w:proofErr w:type="spellStart"/>
+      <w:r>
+        <w:rPr>
+          <w:b/>
+          <w:bCs/>
+        </w:rPr>
+        <w:t>Subflujo</w:t>
+      </w:r>
+      <w:proofErr w:type="spellEnd"/>
+      <w:r>
+        <w:rPr>
+          <w:b/>
+          <w:bCs/>
+        </w:rPr>
+        <w:t xml:space="preserve"> 2:</w:t>
+      </w:r>
+      <w:r>
+        <w:t xml:space="preserve"> </w:t>
+      </w:r>
+      <w:r>
+        <w:t xml:space="preserve">Este </w:t>
+      </w:r>
+      <w:proofErr w:type="spellStart"/>
+      <w:r>
+        <w:t>subflujo</w:t>
+      </w:r>
+      <w:proofErr w:type="spellEnd"/>
+      <w:r>
+        <w:t xml:space="preserve"> </w:t>
+      </w:r>
+      <w:r>
+        <w:t>cancela la operación en curso y cierra el mensaje actual, finalizando el caso de uso.</w:t>
+      </w:r>
+    </w:p>
+    <w:p>
       <w:pPr>
         <w:pStyle w:val="PSI-Comentario"/>
       </w:pPr>
       <w:r>
-        <w:t>[Descripción del flujo alternativo, en qu</w:t>
-      </w:r>
-      <w:r>
-        <w:t>e</w:t>
-      </w:r>
-      <w:r>
-        <w:t xml:space="preserve"> punto se puede producir, qu</w:t>
-      </w:r>
-      <w:r>
-        <w:t>e</w:t>
-      </w:r>
-      <w:r>
-        <w:t xml:space="preserve"> acciones se realizarán, etc.]</w:t>
-      </w:r>
-      <w:r>
+        <w:lastRenderedPageBreak/>
         <w:br/>
       </w:r>
     </w:p>
@@ -2119,25 +2246,10 @@
     </w:p>
     <w:p>
       <w:pPr>
-        <w:pStyle w:val="PSI-Comentario"/>
-      </w:pPr>
-      <w:r>
-        <w:t>[Incluir aquí todos los diagramas UML asociados a este documento.]</w:t>
-      </w:r>
-    </w:p>
-    <w:p>
-      <w:pPr>
-        <w:pStyle w:val="PSI-Comentario"/>
-        <w:ind w:left="0" w:firstLine="0"/>
-      </w:pPr>
-    </w:p>
-    <w:p>
-      <w:pPr>
         <w:pStyle w:val="PSI-Ttulo2"/>
       </w:pPr>
       <w:bookmarkStart w:id="21" w:name="_Toc257615436"/>
       <w:r>
-        <w:lastRenderedPageBreak/>
         <w:t>Diagrama de Casos de Uso</w:t>
       </w:r>
       <w:bookmarkEnd w:id="21"/>
@@ -2168,7 +2280,6 @@
     <w:p>
       <w:pPr>
         <w:pStyle w:val="PSI-Comentario"/>
-        <w:jc w:val="center"/>
       </w:pPr>
     </w:p>
     <w:p>
@@ -2178,9 +2289,8 @@
       </w:pPr>
       <w:r>
         <w:rPr>
-          <w:i w:val="0"/>
           <w:noProof/>
-          <w:lang w:val="es-ES" w:eastAsia="es-ES"/>
+          <w:lang w:eastAsia="es-ES"/>
         </w:rPr>
         <w:drawing>
           <wp:inline distT="0" distB="0" distL="0" distR="0" wp14:anchorId="39A96ABB" wp14:editId="33706333">
@@ -2200,7 +2310,7 @@
                     </pic:cNvPicPr>
                   </pic:nvPicPr>
                   <pic:blipFill>
-                    <a:blip r:embed="rId11" cstate="print">
+                    <a:blip r:embed="rId12" cstate="print">
                       <a:grayscl/>
                     </a:blip>
                     <a:srcRect/>
@@ -2234,7 +2344,6 @@
     <w:p>
       <w:pPr>
         <w:pStyle w:val="PSI-Comentario"/>
-        <w:jc w:val="center"/>
       </w:pPr>
     </w:p>
     <w:p>
@@ -2243,41 +2352,10 @@
       </w:pPr>
       <w:bookmarkStart w:id="22" w:name="_Toc257615437"/>
       <w:r>
+        <w:lastRenderedPageBreak/>
         <w:t>Diagrama de Secuencia</w:t>
       </w:r>
       <w:bookmarkEnd w:id="22"/>
-    </w:p>
-    <w:p>
-      <w:pPr>
-        <w:pStyle w:val="PSI-Comentario"/>
-      </w:pPr>
-      <w:r>
-        <w:t>[</w:t>
-      </w:r>
-      <w:r>
-        <w:t xml:space="preserve">En el </w:t>
-      </w:r>
-      <w:r>
-        <w:rPr>
-          <w:rFonts w:ascii="Garamond-Italic" w:hAnsi="Garamond-Italic" w:cs="Garamond-Italic"/>
-          <w:iCs/>
-        </w:rPr>
-        <w:t xml:space="preserve">diagrama de secuencia </w:t>
-      </w:r>
-      <w:r>
-        <w:t xml:space="preserve">se muestra la interacción de los objetos que componen un sistema de forma temporal. </w:t>
-      </w:r>
-    </w:p>
-    <w:p>
-      <w:pPr>
-        <w:pStyle w:val="PSI-Comentario"/>
-      </w:pPr>
-      <w:r>
-        <w:t>Un diagrama de secuencia muestra la interacción de un conjunto de objetos en una aplicación a través del tiempo y se modela para cada método de la clase</w:t>
-      </w:r>
-      <w:r>
-        <w:t>]</w:t>
-      </w:r>
     </w:p>
     <w:p>
       <w:pPr>
@@ -2289,12 +2367,11 @@
           <w:noProof/>
           <w:lang w:val="es-ES" w:eastAsia="es-ES"/>
         </w:rPr>
-        <w:lastRenderedPageBreak/>
         <w:drawing>
-          <wp:inline distT="0" distB="0" distL="0" distR="0" wp14:anchorId="799A5824" wp14:editId="31345B42">
-            <wp:extent cx="5137741" cy="2946377"/>
-            <wp:effectExtent l="19050" t="0" r="5759" b="0"/>
-            <wp:docPr id="2" name="Imagen 4"/>
+          <wp:inline distT="0" distB="0" distL="0" distR="0" wp14:anchorId="412EA5E7" wp14:editId="4FED2084">
+            <wp:extent cx="5169196" cy="8429625"/>
+            <wp:effectExtent l="0" t="0" r="0" b="0"/>
+            <wp:docPr id="1248513999" name="Imagen 15"/>
             <wp:cNvGraphicFramePr>
               <a:graphicFrameLocks xmlns:a="http://schemas.openxmlformats.org/drawingml/2006/main" noChangeAspect="1"/>
             </wp:cNvGraphicFramePr>
@@ -2302,13 +2379,19 @@
               <a:graphicData uri="http://schemas.openxmlformats.org/drawingml/2006/picture">
                 <pic:pic xmlns:pic="http://schemas.openxmlformats.org/drawingml/2006/picture">
                   <pic:nvPicPr>
-                    <pic:cNvPr id="0" name="Picture 4"/>
+                    <pic:cNvPr id="0" name="Picture 1"/>
                     <pic:cNvPicPr>
                       <a:picLocks noChangeAspect="1" noChangeArrowheads="1"/>
                     </pic:cNvPicPr>
                   </pic:nvPicPr>
                   <pic:blipFill>
-                    <a:blip r:embed="rId12" cstate="print"/>
+                    <a:blip r:embed="rId13" cstate="print">
+                      <a:extLst>
+                        <a:ext uri="{28A0092B-C50C-407E-A947-70E740481C1C}">
+                          <a14:useLocalDpi xmlns:a14="http://schemas.microsoft.com/office/drawing/2010/main" val="0"/>
+                        </a:ext>
+                      </a:extLst>
+                    </a:blip>
                     <a:srcRect/>
                     <a:stretch>
                       <a:fillRect/>
@@ -2317,17 +2400,14 @@
                   <pic:spPr bwMode="auto">
                     <a:xfrm>
                       <a:off x="0" y="0"/>
-                      <a:ext cx="5148179" cy="2952363"/>
+                      <a:ext cx="5170771" cy="8432194"/>
                     </a:xfrm>
                     <a:prstGeom prst="rect">
                       <a:avLst/>
                     </a:prstGeom>
                     <a:noFill/>
-                    <a:ln w="9525">
+                    <a:ln>
                       <a:noFill/>
-                      <a:miter lim="800000"/>
-                      <a:headEnd/>
-                      <a:tailEnd/>
                     </a:ln>
                   </pic:spPr>
                 </pic:pic>
@@ -2339,16 +2419,11 @@
     </w:p>
     <w:p>
       <w:pPr>
-        <w:pStyle w:val="PSI-Normal"/>
-        <w:jc w:val="center"/>
-      </w:pPr>
-    </w:p>
-    <w:p>
-      <w:pPr>
         <w:pStyle w:val="PSI-Ttulo2"/>
       </w:pPr>
       <w:bookmarkStart w:id="23" w:name="_Toc257615438"/>
       <w:r>
+        <w:lastRenderedPageBreak/>
         <w:t>Diagrama de Colaboración</w:t>
       </w:r>
       <w:bookmarkEnd w:id="23"/>
@@ -2456,7 +2531,6 @@
           <w:noProof/>
           <w:lang w:val="es-ES" w:eastAsia="es-ES"/>
         </w:rPr>
-        <w:lastRenderedPageBreak/>
         <w:drawing>
           <wp:inline distT="0" distB="0" distL="0" distR="0" wp14:anchorId="409DC852" wp14:editId="001AC75D">
             <wp:extent cx="2613728" cy="3019647"/>
@@ -2473,7 +2547,7 @@
                     <pic:cNvPicPr/>
                   </pic:nvPicPr>
                   <pic:blipFill>
-                    <a:blip r:embed="rId13" cstate="print"/>
+                    <a:blip r:embed="rId14" cstate="print"/>
                     <a:stretch>
                       <a:fillRect/>
                     </a:stretch>
@@ -2594,7 +2668,11 @@
         <w:t xml:space="preserve"> </w:t>
       </w:r>
       <w:r>
-        <w:t>puede tener solo un estado inicial pero varios estados finales.</w:t>
+        <w:t xml:space="preserve">puede tener solo un estado inicial pero varios </w:t>
+      </w:r>
+      <w:r>
+        <w:lastRenderedPageBreak/>
+        <w:t>estados finales.</w:t>
       </w:r>
       <w:r>
         <w:t xml:space="preserve"> </w:t>
@@ -2644,7 +2722,6 @@
           <w:noProof/>
           <w:lang w:val="es-ES" w:eastAsia="es-ES"/>
         </w:rPr>
-        <w:lastRenderedPageBreak/>
         <w:drawing>
           <wp:inline distT="0" distB="0" distL="0" distR="0" wp14:anchorId="1E5ED889" wp14:editId="37A5B785">
             <wp:extent cx="5185691" cy="2301342"/>
@@ -2661,7 +2738,7 @@
                     <pic:cNvPicPr/>
                   </pic:nvPicPr>
                   <pic:blipFill>
-                    <a:blip r:embed="rId14" cstate="print"/>
+                    <a:blip r:embed="rId15" cstate="print"/>
                     <a:stretch>
                       <a:fillRect/>
                     </a:stretch>
@@ -2683,8 +2760,8 @@
       </w:r>
     </w:p>
     <w:sectPr>
-      <w:headerReference w:type="default" r:id="rId15"/>
-      <w:footerReference w:type="default" r:id="rId16"/>
+      <w:headerReference w:type="default" r:id="rId16"/>
+      <w:footerReference w:type="default" r:id="rId17"/>
       <w:pgSz w:w="11906" w:h="16838"/>
       <w:pgMar w:top="1535" w:right="1701" w:bottom="1417" w:left="1701" w:header="567" w:footer="572" w:gutter="0"/>
       <w:cols w:space="708"/>
@@ -2739,7 +2816,7 @@
       </w:sdtPr>
       <w:sdtContent>
         <w:r>
-          <w:t>Nombre del Grupo de Desarrollo o Asignatura</w:t>
+          <w:t>T-Code</w:t>
         </w:r>
       </w:sdtContent>
     </w:sdt>
@@ -3158,7 +3235,7 @@
           <w:spacing w:before="0"/>
         </w:pPr>
         <w:r>
-          <w:t>Agustin</w:t>
+          <w:t>Agustín Collareda, Cintia Hernandez, Hugo Frey</w:t>
         </w:r>
       </w:p>
     </w:sdtContent>
@@ -3216,9 +3293,8 @@
         <w:r>
           <w:rPr>
             <w:rFonts w:asciiTheme="majorHAnsi" w:eastAsiaTheme="majorEastAsia" w:hAnsiTheme="majorHAnsi" w:cstheme="majorBidi"/>
-            <w:lang w:val="es-AR"/>
           </w:rPr>
-          <w:t>Caso de Uso [Nombre del CU]</w:t>
+          <w:t>Caso de Uso 3: Administrar proyectos</w:t>
         </w:r>
       </w:p>
     </w:sdtContent>
@@ -3239,24 +3315,21 @@
     </w:pPr>
     <w:r>
       <w:rPr>
-        <w:rFonts w:asciiTheme="majorHAnsi" w:eastAsiaTheme="majorEastAsia" w:hAnsiTheme="majorHAnsi" w:cstheme="majorBidi"/>
         <w:noProof/>
-        <w:szCs w:val="36"/>
-        <w:lang w:eastAsia="es-ES"/>
       </w:rPr>
       <w:drawing>
-        <wp:anchor distT="0" distB="0" distL="114300" distR="114300" simplePos="0" relativeHeight="251684864" behindDoc="0" locked="0" layoutInCell="1" allowOverlap="1" wp14:anchorId="41B343A2" wp14:editId="153680D6">
+        <wp:anchor distT="0" distB="0" distL="114300" distR="114300" simplePos="0" relativeHeight="251684864" behindDoc="0" locked="0" layoutInCell="1" allowOverlap="1" wp14:anchorId="479C1974" wp14:editId="2E020883">
           <wp:simplePos x="0" y="0"/>
-          <wp:positionH relativeFrom="margin">
-            <wp:posOffset>5235575</wp:posOffset>
+          <wp:positionH relativeFrom="column">
+            <wp:posOffset>5136515</wp:posOffset>
           </wp:positionH>
-          <wp:positionV relativeFrom="margin">
-            <wp:posOffset>-857885</wp:posOffset>
+          <wp:positionV relativeFrom="paragraph">
+            <wp:posOffset>-419735</wp:posOffset>
           </wp:positionV>
-          <wp:extent cx="669290" cy="669290"/>
-          <wp:effectExtent l="0" t="0" r="0" b="0"/>
-          <wp:wrapSquare wrapText="bothSides"/>
-          <wp:docPr id="6" name="0 Imagen" descr="psi-negro.png"/>
+          <wp:extent cx="667512" cy="621792"/>
+          <wp:effectExtent l="0" t="0" r="0" b="6985"/>
+          <wp:wrapNone/>
+          <wp:docPr id="1598861018" name="Imagen 16" descr="Icono&#10;&#10;Descripción generada automáticamente"/>
           <wp:cNvGraphicFramePr>
             <a:graphicFrameLocks xmlns:a="http://schemas.openxmlformats.org/drawingml/2006/main" noChangeAspect="1"/>
           </wp:cNvGraphicFramePr>
@@ -3264,11 +3337,17 @@
             <a:graphicData uri="http://schemas.openxmlformats.org/drawingml/2006/picture">
               <pic:pic xmlns:pic="http://schemas.openxmlformats.org/drawingml/2006/picture">
                 <pic:nvPicPr>
-                  <pic:cNvPr id="0" name="psi-negro.png"/>
+                  <pic:cNvPr id="1598861018" name="Imagen 16" descr="Icono&#10;&#10;Descripción generada automáticamente"/>
                   <pic:cNvPicPr/>
                 </pic:nvPicPr>
                 <pic:blipFill>
-                  <a:blip r:embed="rId1"/>
+                  <a:blip r:embed="rId1">
+                    <a:extLst>
+                      <a:ext uri="{28A0092B-C50C-407E-A947-70E740481C1C}">
+                        <a14:useLocalDpi xmlns:a14="http://schemas.microsoft.com/office/drawing/2010/main" val="0"/>
+                      </a:ext>
+                    </a:extLst>
+                  </a:blip>
                   <a:stretch>
                     <a:fillRect/>
                   </a:stretch>
@@ -3276,7 +3355,7 @@
                 <pic:spPr>
                   <a:xfrm>
                     <a:off x="0" y="0"/>
-                    <a:ext cx="669290" cy="669290"/>
+                    <a:ext cx="667512" cy="621792"/>
                   </a:xfrm>
                   <a:prstGeom prst="rect">
                     <a:avLst/>
@@ -3285,6 +3364,12 @@
               </pic:pic>
             </a:graphicData>
           </a:graphic>
+          <wp14:sizeRelH relativeFrom="margin">
+            <wp14:pctWidth>0</wp14:pctWidth>
+          </wp14:sizeRelH>
+          <wp14:sizeRelV relativeFrom="margin">
+            <wp14:pctHeight>0</wp14:pctHeight>
+          </wp14:sizeRelV>
         </wp:anchor>
       </w:drawing>
     </w:r>
@@ -3296,7 +3381,7 @@
         <w:lang w:eastAsia="es-ES"/>
       </w:rPr>
       <w:drawing>
-        <wp:anchor distT="0" distB="0" distL="114300" distR="114300" simplePos="0" relativeHeight="251682816" behindDoc="0" locked="0" layoutInCell="1" allowOverlap="1" wp14:anchorId="66F94331" wp14:editId="0393AA83">
+        <wp:anchor distT="0" distB="0" distL="114300" distR="114300" simplePos="0" relativeHeight="251682816" behindDoc="0" locked="0" layoutInCell="1" allowOverlap="1" wp14:anchorId="66F94331" wp14:editId="6DC2F157">
           <wp:simplePos x="0" y="0"/>
           <wp:positionH relativeFrom="margin">
             <wp:posOffset>-470535</wp:posOffset>
@@ -3660,7 +3745,23 @@
             <w:rFonts w:asciiTheme="majorHAnsi" w:eastAsiaTheme="majorEastAsia" w:hAnsiTheme="majorHAnsi" w:cstheme="majorBidi"/>
             <w:szCs w:val="36"/>
           </w:rPr>
-          <w:t>&lt;Nombre del Proyecto&gt;</w:t>
+          <w:t xml:space="preserve">Vesta </w:t>
+        </w:r>
+        <w:proofErr w:type="spellStart"/>
+        <w:r>
+          <w:rPr>
+            <w:rFonts w:asciiTheme="majorHAnsi" w:eastAsiaTheme="majorEastAsia" w:hAnsiTheme="majorHAnsi" w:cstheme="majorBidi"/>
+            <w:szCs w:val="36"/>
+          </w:rPr>
+          <w:t>Risk</w:t>
+        </w:r>
+        <w:proofErr w:type="spellEnd"/>
+        <w:r>
+          <w:rPr>
+            <w:rFonts w:asciiTheme="majorHAnsi" w:eastAsiaTheme="majorEastAsia" w:hAnsiTheme="majorHAnsi" w:cstheme="majorBidi"/>
+            <w:szCs w:val="36"/>
+          </w:rPr>
+          <w:t xml:space="preserve"> Manager</w:t>
         </w:r>
       </w:sdtContent>
     </w:sdt>
@@ -4310,6 +4411,119 @@
     </w:lvl>
   </w:abstractNum>
   <w:abstractNum w:abstractNumId="4" w15:restartNumberingAfterBreak="0">
+    <w:nsid w:val="0F056B5C"/>
+    <w:multiLevelType w:val="hybridMultilevel"/>
+    <w:tmpl w:val="66EA7728"/>
+    <w:lvl w:ilvl="0" w:tplc="6CF8D16A">
+      <w:start w:val="20"/>
+      <w:numFmt w:val="bullet"/>
+      <w:lvlText w:val=""/>
+      <w:lvlJc w:val="left"/>
+      <w:pPr>
+        <w:ind w:left="1068" w:hanging="360"/>
+      </w:pPr>
+      <w:rPr>
+        <w:rFonts w:ascii="Symbol" w:eastAsiaTheme="minorHAnsi" w:hAnsi="Symbol" w:cstheme="minorBidi" w:hint="default"/>
+      </w:rPr>
+    </w:lvl>
+    <w:lvl w:ilvl="1" w:tplc="2C0A0003" w:tentative="1">
+      <w:start w:val="1"/>
+      <w:numFmt w:val="bullet"/>
+      <w:lvlText w:val="o"/>
+      <w:lvlJc w:val="left"/>
+      <w:pPr>
+        <w:ind w:left="1788" w:hanging="360"/>
+      </w:pPr>
+      <w:rPr>
+        <w:rFonts w:ascii="Courier New" w:hAnsi="Courier New" w:cs="Courier New" w:hint="default"/>
+      </w:rPr>
+    </w:lvl>
+    <w:lvl w:ilvl="2" w:tplc="2C0A0005" w:tentative="1">
+      <w:start w:val="1"/>
+      <w:numFmt w:val="bullet"/>
+      <w:lvlText w:val=""/>
+      <w:lvlJc w:val="left"/>
+      <w:pPr>
+        <w:ind w:left="2508" w:hanging="360"/>
+      </w:pPr>
+      <w:rPr>
+        <w:rFonts w:ascii="Wingdings" w:hAnsi="Wingdings" w:hint="default"/>
+      </w:rPr>
+    </w:lvl>
+    <w:lvl w:ilvl="3" w:tplc="2C0A0001" w:tentative="1">
+      <w:start w:val="1"/>
+      <w:numFmt w:val="bullet"/>
+      <w:lvlText w:val=""/>
+      <w:lvlJc w:val="left"/>
+      <w:pPr>
+        <w:ind w:left="3228" w:hanging="360"/>
+      </w:pPr>
+      <w:rPr>
+        <w:rFonts w:ascii="Symbol" w:hAnsi="Symbol" w:hint="default"/>
+      </w:rPr>
+    </w:lvl>
+    <w:lvl w:ilvl="4" w:tplc="2C0A0003" w:tentative="1">
+      <w:start w:val="1"/>
+      <w:numFmt w:val="bullet"/>
+      <w:lvlText w:val="o"/>
+      <w:lvlJc w:val="left"/>
+      <w:pPr>
+        <w:ind w:left="3948" w:hanging="360"/>
+      </w:pPr>
+      <w:rPr>
+        <w:rFonts w:ascii="Courier New" w:hAnsi="Courier New" w:cs="Courier New" w:hint="default"/>
+      </w:rPr>
+    </w:lvl>
+    <w:lvl w:ilvl="5" w:tplc="2C0A0005" w:tentative="1">
+      <w:start w:val="1"/>
+      <w:numFmt w:val="bullet"/>
+      <w:lvlText w:val=""/>
+      <w:lvlJc w:val="left"/>
+      <w:pPr>
+        <w:ind w:left="4668" w:hanging="360"/>
+      </w:pPr>
+      <w:rPr>
+        <w:rFonts w:ascii="Wingdings" w:hAnsi="Wingdings" w:hint="default"/>
+      </w:rPr>
+    </w:lvl>
+    <w:lvl w:ilvl="6" w:tplc="2C0A0001" w:tentative="1">
+      <w:start w:val="1"/>
+      <w:numFmt w:val="bullet"/>
+      <w:lvlText w:val=""/>
+      <w:lvlJc w:val="left"/>
+      <w:pPr>
+        <w:ind w:left="5388" w:hanging="360"/>
+      </w:pPr>
+      <w:rPr>
+        <w:rFonts w:ascii="Symbol" w:hAnsi="Symbol" w:hint="default"/>
+      </w:rPr>
+    </w:lvl>
+    <w:lvl w:ilvl="7" w:tplc="2C0A0003" w:tentative="1">
+      <w:start w:val="1"/>
+      <w:numFmt w:val="bullet"/>
+      <w:lvlText w:val="o"/>
+      <w:lvlJc w:val="left"/>
+      <w:pPr>
+        <w:ind w:left="6108" w:hanging="360"/>
+      </w:pPr>
+      <w:rPr>
+        <w:rFonts w:ascii="Courier New" w:hAnsi="Courier New" w:cs="Courier New" w:hint="default"/>
+      </w:rPr>
+    </w:lvl>
+    <w:lvl w:ilvl="8" w:tplc="2C0A0005" w:tentative="1">
+      <w:start w:val="1"/>
+      <w:numFmt w:val="bullet"/>
+      <w:lvlText w:val=""/>
+      <w:lvlJc w:val="left"/>
+      <w:pPr>
+        <w:ind w:left="6828" w:hanging="360"/>
+      </w:pPr>
+      <w:rPr>
+        <w:rFonts w:ascii="Wingdings" w:hAnsi="Wingdings" w:hint="default"/>
+      </w:rPr>
+    </w:lvl>
+  </w:abstractNum>
+  <w:abstractNum w:abstractNumId="5" w15:restartNumberingAfterBreak="0">
     <w:nsid w:val="11EC450D"/>
     <w:multiLevelType w:val="hybridMultilevel"/>
     <w:tmpl w:val="8D1847A2"/>
@@ -4422,7 +4636,120 @@
       </w:rPr>
     </w:lvl>
   </w:abstractNum>
-  <w:abstractNum w:abstractNumId="5" w15:restartNumberingAfterBreak="0">
+  <w:abstractNum w:abstractNumId="6" w15:restartNumberingAfterBreak="0">
+    <w:nsid w:val="1F455AA8"/>
+    <w:multiLevelType w:val="hybridMultilevel"/>
+    <w:tmpl w:val="6666DC98"/>
+    <w:lvl w:ilvl="0" w:tplc="FE7CA3B8">
+      <w:start w:val="20"/>
+      <w:numFmt w:val="bullet"/>
+      <w:lvlText w:val=""/>
+      <w:lvlJc w:val="left"/>
+      <w:pPr>
+        <w:ind w:left="720" w:hanging="360"/>
+      </w:pPr>
+      <w:rPr>
+        <w:rFonts w:ascii="Symbol" w:eastAsiaTheme="minorHAnsi" w:hAnsi="Symbol" w:cstheme="minorBidi" w:hint="default"/>
+      </w:rPr>
+    </w:lvl>
+    <w:lvl w:ilvl="1" w:tplc="2C0A0003" w:tentative="1">
+      <w:start w:val="1"/>
+      <w:numFmt w:val="bullet"/>
+      <w:lvlText w:val="o"/>
+      <w:lvlJc w:val="left"/>
+      <w:pPr>
+        <w:ind w:left="1440" w:hanging="360"/>
+      </w:pPr>
+      <w:rPr>
+        <w:rFonts w:ascii="Courier New" w:hAnsi="Courier New" w:cs="Courier New" w:hint="default"/>
+      </w:rPr>
+    </w:lvl>
+    <w:lvl w:ilvl="2" w:tplc="2C0A0005" w:tentative="1">
+      <w:start w:val="1"/>
+      <w:numFmt w:val="bullet"/>
+      <w:lvlText w:val=""/>
+      <w:lvlJc w:val="left"/>
+      <w:pPr>
+        <w:ind w:left="2160" w:hanging="360"/>
+      </w:pPr>
+      <w:rPr>
+        <w:rFonts w:ascii="Wingdings" w:hAnsi="Wingdings" w:hint="default"/>
+      </w:rPr>
+    </w:lvl>
+    <w:lvl w:ilvl="3" w:tplc="2C0A0001" w:tentative="1">
+      <w:start w:val="1"/>
+      <w:numFmt w:val="bullet"/>
+      <w:lvlText w:val=""/>
+      <w:lvlJc w:val="left"/>
+      <w:pPr>
+        <w:ind w:left="2880" w:hanging="360"/>
+      </w:pPr>
+      <w:rPr>
+        <w:rFonts w:ascii="Symbol" w:hAnsi="Symbol" w:hint="default"/>
+      </w:rPr>
+    </w:lvl>
+    <w:lvl w:ilvl="4" w:tplc="2C0A0003" w:tentative="1">
+      <w:start w:val="1"/>
+      <w:numFmt w:val="bullet"/>
+      <w:lvlText w:val="o"/>
+      <w:lvlJc w:val="left"/>
+      <w:pPr>
+        <w:ind w:left="3600" w:hanging="360"/>
+      </w:pPr>
+      <w:rPr>
+        <w:rFonts w:ascii="Courier New" w:hAnsi="Courier New" w:cs="Courier New" w:hint="default"/>
+      </w:rPr>
+    </w:lvl>
+    <w:lvl w:ilvl="5" w:tplc="2C0A0005" w:tentative="1">
+      <w:start w:val="1"/>
+      <w:numFmt w:val="bullet"/>
+      <w:lvlText w:val=""/>
+      <w:lvlJc w:val="left"/>
+      <w:pPr>
+        <w:ind w:left="4320" w:hanging="360"/>
+      </w:pPr>
+      <w:rPr>
+        <w:rFonts w:ascii="Wingdings" w:hAnsi="Wingdings" w:hint="default"/>
+      </w:rPr>
+    </w:lvl>
+    <w:lvl w:ilvl="6" w:tplc="2C0A0001" w:tentative="1">
+      <w:start w:val="1"/>
+      <w:numFmt w:val="bullet"/>
+      <w:lvlText w:val=""/>
+      <w:lvlJc w:val="left"/>
+      <w:pPr>
+        <w:ind w:left="5040" w:hanging="360"/>
+      </w:pPr>
+      <w:rPr>
+        <w:rFonts w:ascii="Symbol" w:hAnsi="Symbol" w:hint="default"/>
+      </w:rPr>
+    </w:lvl>
+    <w:lvl w:ilvl="7" w:tplc="2C0A0003" w:tentative="1">
+      <w:start w:val="1"/>
+      <w:numFmt w:val="bullet"/>
+      <w:lvlText w:val="o"/>
+      <w:lvlJc w:val="left"/>
+      <w:pPr>
+        <w:ind w:left="5760" w:hanging="360"/>
+      </w:pPr>
+      <w:rPr>
+        <w:rFonts w:ascii="Courier New" w:hAnsi="Courier New" w:cs="Courier New" w:hint="default"/>
+      </w:rPr>
+    </w:lvl>
+    <w:lvl w:ilvl="8" w:tplc="2C0A0005" w:tentative="1">
+      <w:start w:val="1"/>
+      <w:numFmt w:val="bullet"/>
+      <w:lvlText w:val=""/>
+      <w:lvlJc w:val="left"/>
+      <w:pPr>
+        <w:ind w:left="6480" w:hanging="360"/>
+      </w:pPr>
+      <w:rPr>
+        <w:rFonts w:ascii="Wingdings" w:hAnsi="Wingdings" w:hint="default"/>
+      </w:rPr>
+    </w:lvl>
+  </w:abstractNum>
+  <w:abstractNum w:abstractNumId="7" w15:restartNumberingAfterBreak="0">
     <w:nsid w:val="255F5799"/>
     <w:multiLevelType w:val="hybridMultilevel"/>
     <w:tmpl w:val="B8F40458"/>
@@ -4508,7 +4835,120 @@
       </w:pPr>
     </w:lvl>
   </w:abstractNum>
-  <w:abstractNum w:abstractNumId="6" w15:restartNumberingAfterBreak="0">
+  <w:abstractNum w:abstractNumId="8" w15:restartNumberingAfterBreak="0">
+    <w:nsid w:val="392D2955"/>
+    <w:multiLevelType w:val="hybridMultilevel"/>
+    <w:tmpl w:val="8C923108"/>
+    <w:lvl w:ilvl="0" w:tplc="FD2C3012">
+      <w:start w:val="20"/>
+      <w:numFmt w:val="bullet"/>
+      <w:lvlText w:val=""/>
+      <w:lvlJc w:val="left"/>
+      <w:pPr>
+        <w:ind w:left="469" w:hanging="360"/>
+      </w:pPr>
+      <w:rPr>
+        <w:rFonts w:ascii="Symbol" w:eastAsiaTheme="minorHAnsi" w:hAnsi="Symbol" w:cstheme="minorBidi" w:hint="default"/>
+      </w:rPr>
+    </w:lvl>
+    <w:lvl w:ilvl="1" w:tplc="2C0A0003" w:tentative="1">
+      <w:start w:val="1"/>
+      <w:numFmt w:val="bullet"/>
+      <w:lvlText w:val="o"/>
+      <w:lvlJc w:val="left"/>
+      <w:pPr>
+        <w:ind w:left="1189" w:hanging="360"/>
+      </w:pPr>
+      <w:rPr>
+        <w:rFonts w:ascii="Courier New" w:hAnsi="Courier New" w:cs="Courier New" w:hint="default"/>
+      </w:rPr>
+    </w:lvl>
+    <w:lvl w:ilvl="2" w:tplc="2C0A0005" w:tentative="1">
+      <w:start w:val="1"/>
+      <w:numFmt w:val="bullet"/>
+      <w:lvlText w:val=""/>
+      <w:lvlJc w:val="left"/>
+      <w:pPr>
+        <w:ind w:left="1909" w:hanging="360"/>
+      </w:pPr>
+      <w:rPr>
+        <w:rFonts w:ascii="Wingdings" w:hAnsi="Wingdings" w:hint="default"/>
+      </w:rPr>
+    </w:lvl>
+    <w:lvl w:ilvl="3" w:tplc="2C0A0001" w:tentative="1">
+      <w:start w:val="1"/>
+      <w:numFmt w:val="bullet"/>
+      <w:lvlText w:val=""/>
+      <w:lvlJc w:val="left"/>
+      <w:pPr>
+        <w:ind w:left="2629" w:hanging="360"/>
+      </w:pPr>
+      <w:rPr>
+        <w:rFonts w:ascii="Symbol" w:hAnsi="Symbol" w:hint="default"/>
+      </w:rPr>
+    </w:lvl>
+    <w:lvl w:ilvl="4" w:tplc="2C0A0003" w:tentative="1">
+      <w:start w:val="1"/>
+      <w:numFmt w:val="bullet"/>
+      <w:lvlText w:val="o"/>
+      <w:lvlJc w:val="left"/>
+      <w:pPr>
+        <w:ind w:left="3349" w:hanging="360"/>
+      </w:pPr>
+      <w:rPr>
+        <w:rFonts w:ascii="Courier New" w:hAnsi="Courier New" w:cs="Courier New" w:hint="default"/>
+      </w:rPr>
+    </w:lvl>
+    <w:lvl w:ilvl="5" w:tplc="2C0A0005" w:tentative="1">
+      <w:start w:val="1"/>
+      <w:numFmt w:val="bullet"/>
+      <w:lvlText w:val=""/>
+      <w:lvlJc w:val="left"/>
+      <w:pPr>
+        <w:ind w:left="4069" w:hanging="360"/>
+      </w:pPr>
+      <w:rPr>
+        <w:rFonts w:ascii="Wingdings" w:hAnsi="Wingdings" w:hint="default"/>
+      </w:rPr>
+    </w:lvl>
+    <w:lvl w:ilvl="6" w:tplc="2C0A0001" w:tentative="1">
+      <w:start w:val="1"/>
+      <w:numFmt w:val="bullet"/>
+      <w:lvlText w:val=""/>
+      <w:lvlJc w:val="left"/>
+      <w:pPr>
+        <w:ind w:left="4789" w:hanging="360"/>
+      </w:pPr>
+      <w:rPr>
+        <w:rFonts w:ascii="Symbol" w:hAnsi="Symbol" w:hint="default"/>
+      </w:rPr>
+    </w:lvl>
+    <w:lvl w:ilvl="7" w:tplc="2C0A0003" w:tentative="1">
+      <w:start w:val="1"/>
+      <w:numFmt w:val="bullet"/>
+      <w:lvlText w:val="o"/>
+      <w:lvlJc w:val="left"/>
+      <w:pPr>
+        <w:ind w:left="5509" w:hanging="360"/>
+      </w:pPr>
+      <w:rPr>
+        <w:rFonts w:ascii="Courier New" w:hAnsi="Courier New" w:cs="Courier New" w:hint="default"/>
+      </w:rPr>
+    </w:lvl>
+    <w:lvl w:ilvl="8" w:tplc="2C0A0005" w:tentative="1">
+      <w:start w:val="1"/>
+      <w:numFmt w:val="bullet"/>
+      <w:lvlText w:val=""/>
+      <w:lvlJc w:val="left"/>
+      <w:pPr>
+        <w:ind w:left="6229" w:hanging="360"/>
+      </w:pPr>
+      <w:rPr>
+        <w:rFonts w:ascii="Wingdings" w:hAnsi="Wingdings" w:hint="default"/>
+      </w:rPr>
+    </w:lvl>
+  </w:abstractNum>
+  <w:abstractNum w:abstractNumId="9" w15:restartNumberingAfterBreak="0">
     <w:nsid w:val="487036EC"/>
     <w:multiLevelType w:val="hybridMultilevel"/>
     <w:tmpl w:val="BDFE724A"/>
@@ -4594,7 +5034,7 @@
       </w:pPr>
     </w:lvl>
   </w:abstractNum>
-  <w:abstractNum w:abstractNumId="7" w15:restartNumberingAfterBreak="0">
+  <w:abstractNum w:abstractNumId="10" w15:restartNumberingAfterBreak="0">
     <w:nsid w:val="52D90BB8"/>
     <w:multiLevelType w:val="hybridMultilevel"/>
     <w:tmpl w:val="1D2461DE"/>
@@ -4708,7 +5148,7 @@
       </w:rPr>
     </w:lvl>
   </w:abstractNum>
-  <w:abstractNum w:abstractNumId="8" w15:restartNumberingAfterBreak="0">
+  <w:abstractNum w:abstractNumId="11" w15:restartNumberingAfterBreak="0">
     <w:nsid w:val="708E589C"/>
     <w:multiLevelType w:val="multilevel"/>
     <w:tmpl w:val="381042DE"/>
@@ -4848,7 +5288,7 @@
       </w:rPr>
     </w:lvl>
   </w:abstractNum>
-  <w:abstractNum w:abstractNumId="9" w15:restartNumberingAfterBreak="0">
+  <w:abstractNum w:abstractNumId="12" w15:restartNumberingAfterBreak="0">
     <w:nsid w:val="7DD64906"/>
     <w:multiLevelType w:val="hybridMultilevel"/>
     <w:tmpl w:val="795E7434"/>
@@ -4963,16 +5403,16 @@
     </w:lvl>
   </w:abstractNum>
   <w:num w:numId="1" w16cid:durableId="828447599">
-    <w:abstractNumId w:val="5"/>
+    <w:abstractNumId w:val="7"/>
   </w:num>
   <w:num w:numId="2" w16cid:durableId="468591158">
-    <w:abstractNumId w:val="6"/>
+    <w:abstractNumId w:val="9"/>
   </w:num>
   <w:num w:numId="3" w16cid:durableId="999773176">
-    <w:abstractNumId w:val="6"/>
+    <w:abstractNumId w:val="9"/>
   </w:num>
   <w:num w:numId="4" w16cid:durableId="312102440">
-    <w:abstractNumId w:val="6"/>
+    <w:abstractNumId w:val="9"/>
   </w:num>
   <w:num w:numId="5" w16cid:durableId="1524782875">
     <w:abstractNumId w:val="1"/>
@@ -4987,16 +5427,25 @@
     <w:abstractNumId w:val="0"/>
   </w:num>
   <w:num w:numId="9" w16cid:durableId="616444762">
+    <w:abstractNumId w:val="11"/>
+  </w:num>
+  <w:num w:numId="10" w16cid:durableId="2133790588">
+    <w:abstractNumId w:val="12"/>
+  </w:num>
+  <w:num w:numId="11" w16cid:durableId="1978797768">
+    <w:abstractNumId w:val="5"/>
+  </w:num>
+  <w:num w:numId="12" w16cid:durableId="2136440098">
+    <w:abstractNumId w:val="10"/>
+  </w:num>
+  <w:num w:numId="13" w16cid:durableId="2040734244">
     <w:abstractNumId w:val="8"/>
   </w:num>
-  <w:num w:numId="10" w16cid:durableId="2133790588">
-    <w:abstractNumId w:val="9"/>
-  </w:num>
-  <w:num w:numId="11" w16cid:durableId="1978797768">
+  <w:num w:numId="14" w16cid:durableId="34502324">
     <w:abstractNumId w:val="4"/>
   </w:num>
-  <w:num w:numId="12" w16cid:durableId="2136440098">
-    <w:abstractNumId w:val="7"/>
+  <w:num w:numId="15" w16cid:durableId="1903712898">
+    <w:abstractNumId w:val="6"/>
   </w:num>
 </w:numbering>
 </file>
@@ -5493,7 +5942,6 @@
   <w:style w:type="character" w:default="1" w:styleId="Fuentedeprrafopredeter">
     <w:name w:val="Default Paragraph Font"/>
     <w:uiPriority w:val="1"/>
-    <w:semiHidden/>
     <w:unhideWhenUsed/>
   </w:style>
   <w:style w:type="table" w:default="1" w:styleId="Tablanormal">
@@ -5522,7 +5970,7 @@
     <w:basedOn w:val="Normal"/>
     <w:autoRedefine/>
     <w:qFormat/>
-    <w:rsid w:val="000F4F97"/>
+    <w:rsid w:val="00AF1F69"/>
     <w:pPr>
       <w:tabs>
         <w:tab w:val="left" w:pos="0"/>
@@ -5531,8 +5979,7 @@
       <w:jc w:val="both"/>
     </w:pPr>
     <w:rPr>
-      <w:i/>
-      <w:color w:val="548DD4"/>
+      <w:iCs/>
       <w:lang w:val="es-AR"/>
     </w:rPr>
   </w:style>
@@ -5713,7 +6160,6 @@
     <w:basedOn w:val="Normal"/>
     <w:link w:val="PiedepginaCar"/>
     <w:uiPriority w:val="99"/>
-    <w:semiHidden/>
     <w:unhideWhenUsed/>
     <w:rsid w:val="00C94FBE"/>
     <w:pPr>
@@ -5729,7 +6175,6 @@
     <w:basedOn w:val="Fuentedeprrafopredeter"/>
     <w:link w:val="Piedepgina"/>
     <w:uiPriority w:val="99"/>
-    <w:semiHidden/>
     <w:rsid w:val="00C94FBE"/>
   </w:style>
   <w:style w:type="paragraph" w:customStyle="1" w:styleId="14B321CC4E794F07AD0E6FF1AA38FC7C">
@@ -6127,6 +6572,17 @@
       </w:numPr>
     </w:pPr>
   </w:style>
+  <w:style w:type="paragraph" w:styleId="Prrafodelista">
+    <w:name w:val="List Paragraph"/>
+    <w:basedOn w:val="Normal"/>
+    <w:uiPriority w:val="34"/>
+    <w:qFormat/>
+    <w:rsid w:val="00AF1F69"/>
+    <w:pPr>
+      <w:ind w:left="720"/>
+      <w:contextualSpacing/>
+    </w:pPr>
+  </w:style>
 </w:styles>
 </file>
 

</xml_diff>